<commit_message>
Prime battiture della documentazione di basi di dati, fatTO: -Introduzione -Class non ristrutturato -Modifiche al class
</commit_message>
<xml_diff>
--- a/Documentazione/Documentazione Basi di Dati.docx
+++ b/Documentazione/Documentazione Basi di Dati.docx
@@ -8,7 +8,7 @@
           <w:noProof/>
         </w:rPr>
         <w:drawing>
-          <wp:inline distT="0" distB="0" distL="0" distR="0">
+          <wp:inline distT="0" distB="0" distL="0" distR="0" wp14:anchorId="0BB6CA48" wp14:editId="7E7AD1B1">
             <wp:extent cx="6120130" cy="3514725"/>
             <wp:effectExtent l="0" t="0" r="0" b="9525"/>
             <wp:docPr id="1" name="Immagine 1"/>
@@ -23,7 +23,7 @@
                     <pic:cNvPicPr/>
                   </pic:nvPicPr>
                   <pic:blipFill>
-                    <a:blip r:embed="rId4">
+                    <a:blip r:embed="rId8">
                       <a:extLst>
                         <a:ext uri="{28A0092B-C50C-407E-A947-70E740481C1C}">
                           <a14:useLocalDpi xmlns:a14="http://schemas.microsoft.com/office/drawing/2010/main" val="0"/>
@@ -303,8 +303,6 @@
           <w:szCs w:val="24"/>
         </w:rPr>
       </w:pPr>
-      <w:bookmarkStart w:id="0" w:name="_GoBack"/>
-      <w:bookmarkEnd w:id="0"/>
       <w:r>
         <w:rPr>
           <w:rFonts w:ascii="Arial" w:hAnsi="Arial" w:cs="Arial"/>
@@ -364,7 +362,988 @@
         <w:t>Antonio Garofalo - N86003129</w:t>
       </w:r>
     </w:p>
+    <w:p>
+      <w:pPr>
+        <w:rPr>
+          <w:rFonts w:ascii="Arial" w:hAnsi="Arial" w:cs="Arial"/>
+          <w:color w:val="FF0000"/>
+          <w:sz w:val="44"/>
+          <w:szCs w:val="44"/>
+        </w:rPr>
+      </w:pPr>
+      <w:r>
+        <w:rPr>
+          <w:rFonts w:ascii="Arial" w:hAnsi="Arial" w:cs="Arial"/>
+          <w:color w:val="FF0000"/>
+          <w:sz w:val="44"/>
+          <w:szCs w:val="44"/>
+        </w:rPr>
+        <w:lastRenderedPageBreak/>
+        <w:t>1 – Introduzione</w:t>
+      </w:r>
+    </w:p>
+    <w:p>
+      <w:pPr>
+        <w:rPr>
+          <w:rStyle w:val="k5badab-h-g"/>
+          <w:rFonts w:ascii="Arial" w:hAnsi="Arial" w:cs="Arial"/>
+          <w:color w:val="000000" w:themeColor="text1"/>
+          <w:sz w:val="28"/>
+          <w:szCs w:val="28"/>
+        </w:rPr>
+      </w:pPr>
+      <w:r>
+        <w:rPr>
+          <w:rFonts w:ascii="Arial" w:hAnsi="Arial" w:cs="Arial"/>
+          <w:color w:val="000000" w:themeColor="text1"/>
+          <w:sz w:val="28"/>
+          <w:szCs w:val="28"/>
+        </w:rPr>
+        <w:t xml:space="preserve">Il progetto che abbiamo scelto tra le tracce disponibili è stato quello di un </w:t>
+      </w:r>
+      <w:r>
+        <w:rPr>
+          <w:rStyle w:val="k5badab-h-g"/>
+          <w:rFonts w:ascii="Arial" w:hAnsi="Arial" w:cs="Arial"/>
+          <w:b/>
+          <w:bCs/>
+          <w:i/>
+          <w:iCs/>
+          <w:color w:val="000000" w:themeColor="text1"/>
+          <w:sz w:val="28"/>
+          <w:szCs w:val="28"/>
+        </w:rPr>
+        <w:t>Sistema Gestionale per Recensioni Turistiche</w:t>
+      </w:r>
+      <w:r>
+        <w:rPr>
+          <w:rStyle w:val="k5badab-h-g"/>
+          <w:rFonts w:ascii="Arial" w:hAnsi="Arial" w:cs="Arial"/>
+          <w:b/>
+          <w:bCs/>
+          <w:i/>
+          <w:iCs/>
+          <w:color w:val="000000" w:themeColor="text1"/>
+          <w:sz w:val="28"/>
+          <w:szCs w:val="28"/>
+        </w:rPr>
+        <w:t>,</w:t>
+      </w:r>
+      <w:r>
+        <w:rPr>
+          <w:rStyle w:val="k5badab-h-g"/>
+          <w:rFonts w:ascii="Arial" w:hAnsi="Arial" w:cs="Arial"/>
+          <w:i/>
+          <w:iCs/>
+          <w:color w:val="000000" w:themeColor="text1"/>
+          <w:sz w:val="28"/>
+          <w:szCs w:val="28"/>
+        </w:rPr>
+        <w:t xml:space="preserve"> </w:t>
+      </w:r>
+      <w:r>
+        <w:rPr>
+          <w:rStyle w:val="k5badab-h-g"/>
+          <w:rFonts w:ascii="Arial" w:hAnsi="Arial" w:cs="Arial"/>
+          <w:color w:val="000000" w:themeColor="text1"/>
+          <w:sz w:val="28"/>
+          <w:szCs w:val="28"/>
+        </w:rPr>
+        <w:t>si chiedeva al gruppo di due studenti di creare una base di dati che venisse gestita da un applicativo java.</w:t>
+      </w:r>
+    </w:p>
+    <w:p>
+      <w:pPr>
+        <w:rPr>
+          <w:rStyle w:val="k5badab-h-g"/>
+          <w:rFonts w:ascii="Arial" w:hAnsi="Arial" w:cs="Arial"/>
+          <w:color w:val="000000" w:themeColor="text1"/>
+          <w:sz w:val="28"/>
+          <w:szCs w:val="28"/>
+        </w:rPr>
+      </w:pPr>
+      <w:r>
+        <w:rPr>
+          <w:rStyle w:val="k5badab-h-g"/>
+          <w:rFonts w:ascii="Arial" w:hAnsi="Arial" w:cs="Arial"/>
+          <w:color w:val="000000" w:themeColor="text1"/>
+          <w:sz w:val="28"/>
+          <w:szCs w:val="28"/>
+        </w:rPr>
+        <w:t>I vincoli imposti, sono stati prettamente 2:</w:t>
+      </w:r>
+    </w:p>
+    <w:p>
+      <w:pPr>
+        <w:rPr>
+          <w:rStyle w:val="k5badab-h-g"/>
+          <w:rFonts w:ascii="Arial" w:hAnsi="Arial" w:cs="Arial"/>
+          <w:color w:val="000000" w:themeColor="text1"/>
+          <w:sz w:val="28"/>
+          <w:szCs w:val="28"/>
+        </w:rPr>
+      </w:pPr>
+      <w:r>
+        <w:rPr>
+          <w:rStyle w:val="k5badab-h-g"/>
+          <w:rFonts w:ascii="Arial" w:hAnsi="Arial" w:cs="Arial"/>
+          <w:color w:val="000000" w:themeColor="text1"/>
+          <w:sz w:val="28"/>
+          <w:szCs w:val="28"/>
+        </w:rPr>
+        <w:t>-Un utente può unicamente fare una singola recensione per una determinata location.</w:t>
+      </w:r>
+    </w:p>
+    <w:p>
+      <w:pPr>
+        <w:rPr>
+          <w:rStyle w:val="k5badab-h-g"/>
+          <w:rFonts w:ascii="Arial" w:hAnsi="Arial" w:cs="Arial"/>
+          <w:color w:val="000000" w:themeColor="text1"/>
+          <w:sz w:val="28"/>
+          <w:szCs w:val="28"/>
+        </w:rPr>
+      </w:pPr>
+      <w:r>
+        <w:rPr>
+          <w:rStyle w:val="k5badab-h-g"/>
+          <w:rFonts w:ascii="Arial" w:hAnsi="Arial" w:cs="Arial"/>
+          <w:color w:val="000000" w:themeColor="text1"/>
+          <w:sz w:val="28"/>
+          <w:szCs w:val="28"/>
+        </w:rPr>
+        <w:t>-Le location devo essere gestite in 3 macro-specializzazioni che sarebbero:</w:t>
+      </w:r>
+    </w:p>
+    <w:p>
+      <w:pPr>
+        <w:pStyle w:val="Paragrafoelenco"/>
+        <w:numPr>
+          <w:ilvl w:val="0"/>
+          <w:numId w:val="1"/>
+        </w:numPr>
+        <w:rPr>
+          <w:rFonts w:ascii="Arial" w:hAnsi="Arial" w:cs="Arial"/>
+          <w:color w:val="000000" w:themeColor="text1"/>
+          <w:sz w:val="28"/>
+          <w:szCs w:val="28"/>
+        </w:rPr>
+      </w:pPr>
+      <w:r>
+        <w:rPr>
+          <w:rFonts w:ascii="Arial" w:hAnsi="Arial" w:cs="Arial"/>
+          <w:color w:val="000000" w:themeColor="text1"/>
+          <w:sz w:val="28"/>
+          <w:szCs w:val="28"/>
+        </w:rPr>
+        <w:t>Alloggio</w:t>
+      </w:r>
+    </w:p>
+    <w:p>
+      <w:pPr>
+        <w:pStyle w:val="Paragrafoelenco"/>
+        <w:numPr>
+          <w:ilvl w:val="0"/>
+          <w:numId w:val="1"/>
+        </w:numPr>
+        <w:rPr>
+          <w:rFonts w:ascii="Arial" w:hAnsi="Arial" w:cs="Arial"/>
+          <w:color w:val="000000" w:themeColor="text1"/>
+          <w:sz w:val="28"/>
+          <w:szCs w:val="28"/>
+        </w:rPr>
+      </w:pPr>
+      <w:r>
+        <w:rPr>
+          <w:rFonts w:ascii="Arial" w:hAnsi="Arial" w:cs="Arial"/>
+          <w:color w:val="000000" w:themeColor="text1"/>
+          <w:sz w:val="28"/>
+          <w:szCs w:val="28"/>
+        </w:rPr>
+        <w:t>Attrazione</w:t>
+      </w:r>
+    </w:p>
+    <w:p>
+      <w:pPr>
+        <w:pStyle w:val="Paragrafoelenco"/>
+        <w:numPr>
+          <w:ilvl w:val="0"/>
+          <w:numId w:val="1"/>
+        </w:numPr>
+        <w:rPr>
+          <w:rFonts w:ascii="Arial" w:hAnsi="Arial" w:cs="Arial"/>
+          <w:color w:val="000000" w:themeColor="text1"/>
+          <w:sz w:val="28"/>
+          <w:szCs w:val="28"/>
+        </w:rPr>
+      </w:pPr>
+      <w:r>
+        <w:rPr>
+          <w:rFonts w:ascii="Arial" w:hAnsi="Arial" w:cs="Arial"/>
+          <w:color w:val="000000" w:themeColor="text1"/>
+          <w:sz w:val="28"/>
+          <w:szCs w:val="28"/>
+        </w:rPr>
+        <w:t>Ristorante</w:t>
+      </w:r>
+    </w:p>
+    <w:p>
+      <w:pPr>
+        <w:rPr>
+          <w:rFonts w:ascii="Arial" w:hAnsi="Arial" w:cs="Arial"/>
+          <w:color w:val="000000" w:themeColor="text1"/>
+          <w:sz w:val="28"/>
+          <w:szCs w:val="28"/>
+        </w:rPr>
+      </w:pPr>
+      <w:r>
+        <w:rPr>
+          <w:rFonts w:ascii="Arial" w:hAnsi="Arial" w:cs="Arial"/>
+          <w:color w:val="000000" w:themeColor="text1"/>
+          <w:sz w:val="28"/>
+          <w:szCs w:val="28"/>
+        </w:rPr>
+        <w:t xml:space="preserve">(N.B le specializzazioni devono essere </w:t>
+      </w:r>
+      <w:r>
+        <w:rPr>
+          <w:rFonts w:ascii="Arial" w:hAnsi="Arial" w:cs="Arial"/>
+          <w:color w:val="222222"/>
+          <w:sz w:val="28"/>
+          <w:szCs w:val="28"/>
+          <w:shd w:val="clear" w:color="auto" w:fill="FFFFFF"/>
+        </w:rPr>
+        <w:t> ulteriormente </w:t>
+      </w:r>
+      <w:r>
+        <w:rPr>
+          <w:rFonts w:ascii="Arial" w:hAnsi="Arial" w:cs="Arial"/>
+          <w:color w:val="000000" w:themeColor="text1"/>
+          <w:sz w:val="28"/>
+          <w:szCs w:val="28"/>
+        </w:rPr>
+        <w:t xml:space="preserve"> raffinate)</w:t>
+      </w:r>
+    </w:p>
+    <w:p>
+      <w:pPr>
+        <w:rPr>
+          <w:rFonts w:ascii="Arial" w:hAnsi="Arial" w:cs="Arial"/>
+          <w:color w:val="000000" w:themeColor="text1"/>
+          <w:sz w:val="28"/>
+          <w:szCs w:val="28"/>
+        </w:rPr>
+      </w:pPr>
+      <w:r>
+        <w:rPr>
+          <w:rFonts w:ascii="Arial" w:hAnsi="Arial" w:cs="Arial"/>
+          <w:color w:val="000000" w:themeColor="text1"/>
+          <w:sz w:val="28"/>
+          <w:szCs w:val="28"/>
+        </w:rPr>
+        <w:t>Si è pensati di fare una base di dati su Oracle (precisamente versione 11g facilmente configurabile) gestendo il tutto con l’applicativo “SQL developer”</w:t>
+      </w:r>
+      <w:r>
+        <w:rPr>
+          <w:rFonts w:ascii="Arial" w:hAnsi="Arial" w:cs="Arial"/>
+          <w:color w:val="000000" w:themeColor="text1"/>
+          <w:sz w:val="28"/>
+          <w:szCs w:val="28"/>
+        </w:rPr>
+        <w:t>.</w:t>
+      </w:r>
+    </w:p>
+    <w:p>
+      <w:pPr>
+        <w:rPr>
+          <w:rFonts w:ascii="Arial" w:hAnsi="Arial" w:cs="Arial"/>
+          <w:color w:val="000000" w:themeColor="text1"/>
+          <w:sz w:val="28"/>
+          <w:szCs w:val="28"/>
+        </w:rPr>
+      </w:pPr>
+      <w:r>
+        <w:rPr>
+          <w:rFonts w:ascii="Arial" w:hAnsi="Arial" w:cs="Arial"/>
+          <w:color w:val="000000" w:themeColor="text1"/>
+          <w:sz w:val="28"/>
+          <w:szCs w:val="28"/>
+        </w:rPr>
+        <w:t>La base di dati è stata modellata mediante Class Diagram con successiva revisione e ristrutturazione. Si noterà bene nella definizione di vincoli e tabelle la creazione anche di trigger che, per mancata presenza in Oracle, abbiamo inserito al fine di avere una base di dati dinamica che si aggiornasse automaticamente al cambiamento di specifici parametri</w:t>
+      </w:r>
+    </w:p>
+    <w:p>
+      <w:pPr>
+        <w:rPr>
+          <w:rFonts w:ascii="Arial" w:hAnsi="Arial" w:cs="Arial"/>
+          <w:color w:val="000000" w:themeColor="text1"/>
+          <w:sz w:val="28"/>
+          <w:szCs w:val="28"/>
+        </w:rPr>
+      </w:pPr>
+      <w:r>
+        <w:rPr>
+          <w:rFonts w:ascii="Arial" w:hAnsi="Arial" w:cs="Arial"/>
+          <w:color w:val="000000" w:themeColor="text1"/>
+          <w:sz w:val="28"/>
+          <w:szCs w:val="28"/>
+        </w:rPr>
+        <w:t>Infine per i gruppi a 3 veniva chiesto un sistema di moderazione, tramite notifiche e controlli sulle recensione fatte prima di essere pubblicate.</w:t>
+      </w:r>
+    </w:p>
+    <w:p>
+      <w:pPr>
+        <w:rPr>
+          <w:rFonts w:ascii="Arial" w:hAnsi="Arial" w:cs="Arial"/>
+          <w:color w:val="000000" w:themeColor="text1"/>
+          <w:sz w:val="28"/>
+          <w:szCs w:val="28"/>
+        </w:rPr>
+      </w:pPr>
+      <w:r>
+        <w:rPr>
+          <w:rFonts w:ascii="Arial" w:hAnsi="Arial" w:cs="Arial"/>
+          <w:color w:val="000000" w:themeColor="text1"/>
+          <w:sz w:val="28"/>
+          <w:szCs w:val="28"/>
+        </w:rPr>
+        <w:br w:type="page"/>
+      </w:r>
+    </w:p>
+    <w:p>
+      <w:pPr>
+        <w:rPr>
+          <w:rFonts w:ascii="Arial" w:hAnsi="Arial" w:cs="Arial"/>
+          <w:color w:val="FF0000"/>
+          <w:sz w:val="44"/>
+          <w:szCs w:val="44"/>
+        </w:rPr>
+      </w:pPr>
+      <w:r>
+        <w:rPr>
+          <w:rFonts w:ascii="Arial" w:hAnsi="Arial" w:cs="Arial"/>
+          <w:color w:val="FF0000"/>
+          <w:sz w:val="44"/>
+          <w:szCs w:val="44"/>
+        </w:rPr>
+        <w:lastRenderedPageBreak/>
+        <w:t>2 – Class Diagram (non ristrutturato)</w:t>
+      </w:r>
+    </w:p>
+    <w:p>
+      <w:pPr>
+        <w:rPr>
+          <w:rFonts w:ascii="Arial" w:hAnsi="Arial" w:cs="Arial"/>
+          <w:color w:val="000000" w:themeColor="text1"/>
+          <w:sz w:val="28"/>
+          <w:szCs w:val="28"/>
+        </w:rPr>
+      </w:pPr>
+      <w:r>
+        <w:rPr>
+          <w:rFonts w:ascii="Arial" w:hAnsi="Arial" w:cs="Arial"/>
+          <w:noProof/>
+          <w:color w:val="000000" w:themeColor="text1"/>
+          <w:sz w:val="28"/>
+          <w:szCs w:val="28"/>
+        </w:rPr>
+        <w:drawing>
+          <wp:inline distT="0" distB="0" distL="0" distR="0" wp14:anchorId="64BAD0CC" wp14:editId="4D1FF684">
+            <wp:extent cx="6120130" cy="3810000"/>
+            <wp:effectExtent l="0" t="0" r="0" b="0"/>
+            <wp:docPr id="2" name="Immagine 2"/>
+            <wp:cNvGraphicFramePr>
+              <a:graphicFrameLocks xmlns:a="http://schemas.openxmlformats.org/drawingml/2006/main" noChangeAspect="1"/>
+            </wp:cNvGraphicFramePr>
+            <a:graphic xmlns:a="http://schemas.openxmlformats.org/drawingml/2006/main">
+              <a:graphicData uri="http://schemas.openxmlformats.org/drawingml/2006/picture">
+                <pic:pic xmlns:pic="http://schemas.openxmlformats.org/drawingml/2006/picture">
+                  <pic:nvPicPr>
+                    <pic:cNvPr id="2" name="Progetto_Tripadvisor.jpg"/>
+                    <pic:cNvPicPr/>
+                  </pic:nvPicPr>
+                  <pic:blipFill>
+                    <a:blip r:embed="rId9">
+                      <a:extLst>
+                        <a:ext uri="{28A0092B-C50C-407E-A947-70E740481C1C}">
+                          <a14:useLocalDpi xmlns:a14="http://schemas.microsoft.com/office/drawing/2010/main" val="0"/>
+                        </a:ext>
+                      </a:extLst>
+                    </a:blip>
+                    <a:stretch>
+                      <a:fillRect/>
+                    </a:stretch>
+                  </pic:blipFill>
+                  <pic:spPr>
+                    <a:xfrm>
+                      <a:off x="0" y="0"/>
+                      <a:ext cx="6120130" cy="3810000"/>
+                    </a:xfrm>
+                    <a:prstGeom prst="rect">
+                      <a:avLst/>
+                    </a:prstGeom>
+                  </pic:spPr>
+                </pic:pic>
+              </a:graphicData>
+            </a:graphic>
+          </wp:inline>
+        </w:drawing>
+      </w:r>
+    </w:p>
+    <w:p>
+      <w:pPr>
+        <w:rPr>
+          <w:rFonts w:ascii="Arial" w:hAnsi="Arial" w:cs="Arial"/>
+          <w:color w:val="000000" w:themeColor="text1"/>
+          <w:sz w:val="28"/>
+          <w:szCs w:val="28"/>
+        </w:rPr>
+      </w:pPr>
+      <w:r>
+        <w:rPr>
+          <w:rFonts w:ascii="Arial" w:hAnsi="Arial" w:cs="Arial"/>
+          <w:color w:val="000000" w:themeColor="text1"/>
+          <w:sz w:val="28"/>
+          <w:szCs w:val="28"/>
+        </w:rPr>
+        <w:t>Il class diagram proposto per la soluzione del problema è formato da 13 classi (che diventeranno 14 con la ristrutturazione), 9 di queste classi sono specializzazioni di altre classi, per la precisione le classi sottostanti alla classe “Location” ad esclusione della classe “Servizi alloggio” sono specializzazioni.</w:t>
+      </w:r>
+    </w:p>
+    <w:p>
+      <w:pPr>
+        <w:rPr>
+          <w:rFonts w:ascii="Arial" w:hAnsi="Arial" w:cs="Arial"/>
+          <w:color w:val="000000" w:themeColor="text1"/>
+          <w:sz w:val="28"/>
+          <w:szCs w:val="28"/>
+        </w:rPr>
+      </w:pPr>
+      <w:r>
+        <w:rPr>
+          <w:rFonts w:ascii="Arial" w:hAnsi="Arial" w:cs="Arial"/>
+          <w:color w:val="000000" w:themeColor="text1"/>
+          <w:sz w:val="28"/>
+          <w:szCs w:val="28"/>
+        </w:rPr>
+        <w:t>Per raffinare meglio le classi si è optato per l’introduzione di vari nuovi tipi che sono sviluppati nelle enumeration in alto a destra.</w:t>
+      </w:r>
+    </w:p>
+    <w:p>
+      <w:pPr>
+        <w:rPr>
+          <w:rFonts w:ascii="Arial" w:hAnsi="Arial" w:cs="Arial"/>
+          <w:color w:val="000000" w:themeColor="text1"/>
+          <w:sz w:val="28"/>
+          <w:szCs w:val="28"/>
+        </w:rPr>
+      </w:pPr>
+      <w:r>
+        <w:rPr>
+          <w:rFonts w:ascii="Arial" w:hAnsi="Arial" w:cs="Arial"/>
+          <w:color w:val="000000" w:themeColor="text1"/>
+          <w:sz w:val="28"/>
+          <w:szCs w:val="28"/>
+        </w:rPr>
+        <w:t>Inoltre per completezza si è aggiunto un attributo strutturato (“Residenza” in “Location”) che verrà analizzato successivamente con la ristrutturazione del class diagram.</w:t>
+      </w:r>
+    </w:p>
+    <w:p>
+      <w:pPr>
+        <w:rPr>
+          <w:rFonts w:ascii="Arial" w:hAnsi="Arial" w:cs="Arial"/>
+          <w:color w:val="000000" w:themeColor="text1"/>
+          <w:sz w:val="28"/>
+          <w:szCs w:val="28"/>
+        </w:rPr>
+      </w:pPr>
+      <w:r>
+        <w:rPr>
+          <w:rFonts w:ascii="Arial" w:hAnsi="Arial" w:cs="Arial"/>
+          <w:color w:val="000000" w:themeColor="text1"/>
+          <w:sz w:val="28"/>
+          <w:szCs w:val="28"/>
+        </w:rPr>
+        <w:br w:type="page"/>
+      </w:r>
+    </w:p>
+    <w:p>
+      <w:pPr>
+        <w:rPr>
+          <w:rFonts w:ascii="Arial" w:hAnsi="Arial" w:cs="Arial"/>
+          <w:color w:val="FF0000"/>
+          <w:sz w:val="44"/>
+          <w:szCs w:val="44"/>
+        </w:rPr>
+      </w:pPr>
+      <w:r>
+        <w:rPr>
+          <w:rFonts w:ascii="Arial" w:hAnsi="Arial" w:cs="Arial"/>
+          <w:color w:val="FF0000"/>
+          <w:sz w:val="44"/>
+          <w:szCs w:val="44"/>
+        </w:rPr>
+        <w:lastRenderedPageBreak/>
+        <w:t>3 – Modifiche di ristrutturazione</w:t>
+      </w:r>
+    </w:p>
+    <w:p>
+      <w:pPr>
+        <w:rPr>
+          <w:rFonts w:ascii="Arial" w:hAnsi="Arial" w:cs="Arial"/>
+          <w:sz w:val="28"/>
+          <w:szCs w:val="28"/>
+        </w:rPr>
+      </w:pPr>
+      <w:r>
+        <w:rPr>
+          <w:rFonts w:ascii="Arial" w:hAnsi="Arial" w:cs="Arial"/>
+          <w:sz w:val="28"/>
+          <w:szCs w:val="28"/>
+        </w:rPr>
+        <w:t>Con un quadro generale avuto dal class diagram (non ristrutturato) si passa alle prime modifiche fatte in vista della ristrutturazione.</w:t>
+      </w:r>
+    </w:p>
+    <w:p>
+      <w:pPr>
+        <w:rPr>
+          <w:rFonts w:ascii="Arial" w:hAnsi="Arial" w:cs="Arial"/>
+          <w:sz w:val="28"/>
+          <w:szCs w:val="28"/>
+        </w:rPr>
+      </w:pPr>
+      <w:r>
+        <w:rPr>
+          <w:rFonts w:ascii="Arial" w:hAnsi="Arial" w:cs="Arial"/>
+          <w:sz w:val="28"/>
+          <w:szCs w:val="28"/>
+        </w:rPr>
+        <w:t>Ovviamente bisognava:</w:t>
+      </w:r>
+    </w:p>
+    <w:p>
+      <w:pPr>
+        <w:pStyle w:val="Paragrafoelenco"/>
+        <w:numPr>
+          <w:ilvl w:val="0"/>
+          <w:numId w:val="2"/>
+        </w:numPr>
+        <w:rPr>
+          <w:rFonts w:ascii="Arial" w:hAnsi="Arial" w:cs="Arial"/>
+          <w:sz w:val="28"/>
+          <w:szCs w:val="28"/>
+        </w:rPr>
+      </w:pPr>
+      <w:r>
+        <w:rPr>
+          <w:rFonts w:ascii="Arial" w:hAnsi="Arial" w:cs="Arial"/>
+          <w:sz w:val="28"/>
+          <w:szCs w:val="28"/>
+        </w:rPr>
+        <w:t>Eliminare generalizzazioni/specializzazioni</w:t>
+      </w:r>
+    </w:p>
+    <w:p>
+      <w:pPr>
+        <w:pStyle w:val="Paragrafoelenco"/>
+        <w:numPr>
+          <w:ilvl w:val="0"/>
+          <w:numId w:val="2"/>
+        </w:numPr>
+        <w:rPr>
+          <w:rFonts w:ascii="Arial" w:hAnsi="Arial" w:cs="Arial"/>
+          <w:sz w:val="28"/>
+          <w:szCs w:val="28"/>
+        </w:rPr>
+      </w:pPr>
+      <w:r>
+        <w:rPr>
+          <w:rFonts w:ascii="Arial" w:hAnsi="Arial" w:cs="Arial"/>
+          <w:sz w:val="28"/>
+          <w:szCs w:val="28"/>
+        </w:rPr>
+        <w:t>Eliminare attributi strutturati</w:t>
+      </w:r>
+    </w:p>
+    <w:p>
+      <w:pPr>
+        <w:pStyle w:val="Paragrafoelenco"/>
+        <w:numPr>
+          <w:ilvl w:val="0"/>
+          <w:numId w:val="2"/>
+        </w:numPr>
+        <w:rPr>
+          <w:rFonts w:ascii="Arial" w:hAnsi="Arial" w:cs="Arial"/>
+          <w:sz w:val="28"/>
+          <w:szCs w:val="28"/>
+        </w:rPr>
+      </w:pPr>
+      <w:r>
+        <w:rPr>
+          <w:rFonts w:ascii="Arial" w:hAnsi="Arial" w:cs="Arial"/>
+          <w:sz w:val="28"/>
+          <w:szCs w:val="28"/>
+        </w:rPr>
+        <w:t>Eliminare eventuali molteplicità (assenti in prin</w:t>
+      </w:r>
+      <w:r>
+        <w:rPr>
+          <w:rFonts w:ascii="Arial" w:hAnsi="Arial" w:cs="Arial"/>
+          <w:sz w:val="28"/>
+          <w:szCs w:val="28"/>
+        </w:rPr>
+        <w:t>cipio)</w:t>
+      </w:r>
+    </w:p>
+    <w:p>
+      <w:pPr>
+        <w:rPr>
+          <w:rFonts w:ascii="Arial" w:hAnsi="Arial" w:cs="Arial"/>
+          <w:sz w:val="28"/>
+          <w:szCs w:val="28"/>
+        </w:rPr>
+      </w:pPr>
+      <w:r>
+        <w:rPr>
+          <w:rFonts w:ascii="Arial" w:hAnsi="Arial" w:cs="Arial"/>
+          <w:sz w:val="28"/>
+          <w:szCs w:val="28"/>
+        </w:rPr>
+        <w:t>Analizzando il precedente class diagram possiamo notare:</w:t>
+      </w:r>
+    </w:p>
+    <w:p>
+      <w:pPr>
+        <w:pStyle w:val="Paragrafoelenco"/>
+        <w:numPr>
+          <w:ilvl w:val="0"/>
+          <w:numId w:val="3"/>
+        </w:numPr>
+        <w:rPr>
+          <w:rFonts w:ascii="Arial" w:hAnsi="Arial" w:cs="Arial"/>
+          <w:sz w:val="28"/>
+          <w:szCs w:val="28"/>
+        </w:rPr>
+      </w:pPr>
+      <w:r>
+        <w:rPr>
+          <w:rFonts w:ascii="Arial" w:hAnsi="Arial" w:cs="Arial"/>
+          <w:sz w:val="28"/>
+          <w:szCs w:val="28"/>
+        </w:rPr>
+        <w:t>Un attributo strutturato (in “Location)</w:t>
+      </w:r>
+    </w:p>
+    <w:p>
+      <w:pPr>
+        <w:pStyle w:val="Paragrafoelenco"/>
+        <w:numPr>
+          <w:ilvl w:val="0"/>
+          <w:numId w:val="3"/>
+        </w:numPr>
+        <w:rPr>
+          <w:rFonts w:ascii="Arial" w:hAnsi="Arial" w:cs="Arial"/>
+          <w:sz w:val="28"/>
+          <w:szCs w:val="28"/>
+        </w:rPr>
+      </w:pPr>
+      <w:r>
+        <w:rPr>
+          <w:rFonts w:ascii="Arial" w:hAnsi="Arial" w:cs="Arial"/>
+          <w:sz w:val="28"/>
+          <w:szCs w:val="28"/>
+        </w:rPr>
+        <w:t>9 specializzazioni e sotto-specializzazioni</w:t>
+      </w:r>
+    </w:p>
+    <w:p>
+      <w:pPr>
+        <w:rPr>
+          <w:rFonts w:ascii="Arial" w:hAnsi="Arial" w:cs="Arial"/>
+          <w:sz w:val="28"/>
+          <w:szCs w:val="28"/>
+        </w:rPr>
+      </w:pPr>
+      <w:r>
+        <w:rPr>
+          <w:rFonts w:ascii="Arial" w:hAnsi="Arial" w:cs="Arial"/>
+          <w:sz w:val="28"/>
+          <w:szCs w:val="28"/>
+        </w:rPr>
+        <w:t>La soluzione per il primo problema di ristrutturazione è stata scelta tra le soluzioni studiate durante il corso, ovvero, si è optato per la creazione di un “Entità” o classe totalmente estranea che crea un'unica associazione 1 a 0…* con la classe “Location”, essa conterrà le residenze che esistono associate poi a nessuna o molte località.</w:t>
+      </w:r>
+    </w:p>
+    <w:p>
+      <w:pPr>
+        <w:rPr>
+          <w:rFonts w:ascii="Arial" w:hAnsi="Arial" w:cs="Arial"/>
+          <w:sz w:val="28"/>
+          <w:szCs w:val="28"/>
+        </w:rPr>
+      </w:pPr>
+      <w:r>
+        <w:rPr>
+          <w:rFonts w:ascii="Arial" w:hAnsi="Arial" w:cs="Arial"/>
+          <w:sz w:val="28"/>
+          <w:szCs w:val="28"/>
+        </w:rPr>
+        <w:t>Per il secondo problema, nonché quello principale richiesto anche dalla traccia si è optato per eliminare le generalizzazioni/specializzazioni lasciando intatta la struttura ad albero creatasi. Per questo motivo c’è stata la sostituzione completa con associazioni vincolate.</w:t>
+      </w:r>
+    </w:p>
+    <w:p>
+      <w:pPr>
+        <w:rPr>
+          <w:rFonts w:ascii="Arial" w:hAnsi="Arial" w:cs="Arial"/>
+          <w:sz w:val="28"/>
+          <w:szCs w:val="28"/>
+        </w:rPr>
+      </w:pPr>
+      <w:r>
+        <w:rPr>
+          <w:rFonts w:ascii="Arial" w:hAnsi="Arial" w:cs="Arial"/>
+          <w:sz w:val="28"/>
+          <w:szCs w:val="28"/>
+        </w:rPr>
+        <w:t>Infatti i vincoli che si sono introdotti (imposti anche dalla traccia)</w:t>
+      </w:r>
+      <w:r>
+        <w:rPr>
+          <w:rFonts w:ascii="Arial" w:hAnsi="Arial" w:cs="Arial"/>
+          <w:sz w:val="28"/>
+          <w:szCs w:val="28"/>
+        </w:rPr>
+        <w:t xml:space="preserve"> definiscono che</w:t>
+      </w:r>
+      <w:r>
+        <w:rPr>
+          <w:rFonts w:ascii="Arial" w:hAnsi="Arial" w:cs="Arial"/>
+          <w:sz w:val="28"/>
+          <w:szCs w:val="28"/>
+        </w:rPr>
+        <w:t xml:space="preserve"> la prima specializzazione è una total/disjoint ciò significa che un istanza “Location” può essere SOLO “Alloggio”, “Attrazione” o “Ristorante”.</w:t>
+      </w:r>
+    </w:p>
+    <w:p>
+      <w:pPr>
+        <w:rPr>
+          <w:rFonts w:ascii="Arial" w:hAnsi="Arial" w:cs="Arial"/>
+          <w:sz w:val="28"/>
+          <w:szCs w:val="28"/>
+        </w:rPr>
+      </w:pPr>
+      <w:r>
+        <w:rPr>
+          <w:rFonts w:ascii="Arial" w:hAnsi="Arial" w:cs="Arial"/>
+          <w:sz w:val="28"/>
+          <w:szCs w:val="28"/>
+        </w:rPr>
+        <w:t>Le successive specializzazioni invece si sono divise i 3 macro esempi:</w:t>
+      </w:r>
+    </w:p>
+    <w:p>
+      <w:pPr>
+        <w:pStyle w:val="Paragrafoelenco"/>
+        <w:numPr>
+          <w:ilvl w:val="0"/>
+          <w:numId w:val="4"/>
+        </w:numPr>
+        <w:rPr>
+          <w:rFonts w:ascii="Arial" w:hAnsi="Arial" w:cs="Arial"/>
+          <w:sz w:val="28"/>
+          <w:szCs w:val="28"/>
+        </w:rPr>
+      </w:pPr>
+      <w:r>
+        <w:rPr>
+          <w:rFonts w:ascii="Arial" w:hAnsi="Arial" w:cs="Arial"/>
+          <w:sz w:val="28"/>
+          <w:szCs w:val="28"/>
+        </w:rPr>
+        <w:t>Alloggio: specializzazione partial/disjoint</w:t>
+      </w:r>
+      <w:r>
+        <w:rPr>
+          <w:rFonts w:ascii="Arial" w:hAnsi="Arial" w:cs="Arial"/>
+          <w:sz w:val="28"/>
+          <w:szCs w:val="28"/>
+        </w:rPr>
+        <w:t xml:space="preserve"> con “Hotel”, “BeB” e “Appartamento”</w:t>
+      </w:r>
+    </w:p>
+    <w:p>
+      <w:pPr>
+        <w:pStyle w:val="Paragrafoelenco"/>
+        <w:numPr>
+          <w:ilvl w:val="0"/>
+          <w:numId w:val="4"/>
+        </w:numPr>
+        <w:rPr>
+          <w:rFonts w:ascii="Arial" w:hAnsi="Arial" w:cs="Arial"/>
+          <w:sz w:val="28"/>
+          <w:szCs w:val="28"/>
+        </w:rPr>
+      </w:pPr>
+      <w:r>
+        <w:rPr>
+          <w:rFonts w:ascii="Arial" w:hAnsi="Arial" w:cs="Arial"/>
+          <w:sz w:val="28"/>
+          <w:szCs w:val="28"/>
+        </w:rPr>
+        <w:t>Attrazione: per la vastità di tipologie si è pensato di non far avere specializzazioni da “Attrazione”</w:t>
+      </w:r>
+    </w:p>
+    <w:p>
+      <w:pPr>
+        <w:pStyle w:val="Paragrafoelenco"/>
+        <w:numPr>
+          <w:ilvl w:val="0"/>
+          <w:numId w:val="4"/>
+        </w:numPr>
+        <w:rPr>
+          <w:rFonts w:ascii="Arial" w:hAnsi="Arial" w:cs="Arial"/>
+          <w:sz w:val="28"/>
+          <w:szCs w:val="28"/>
+        </w:rPr>
+      </w:pPr>
+      <w:r>
+        <w:rPr>
+          <w:rFonts w:ascii="Arial" w:hAnsi="Arial" w:cs="Arial"/>
+          <w:sz w:val="28"/>
+          <w:szCs w:val="28"/>
+        </w:rPr>
+        <w:t>Ristorante: specializzazione partial/overlapping con “Pizzeria”, “SushiBar” e “Braceria”</w:t>
+      </w:r>
+    </w:p>
+    <w:p>
+      <w:pPr>
+        <w:rPr>
+          <w:rFonts w:ascii="Arial" w:hAnsi="Arial" w:cs="Arial"/>
+          <w:sz w:val="28"/>
+          <w:szCs w:val="28"/>
+        </w:rPr>
+      </w:pPr>
+    </w:p>
+    <w:p>
+      <w:pPr>
+        <w:rPr>
+          <w:rFonts w:ascii="Arial" w:hAnsi="Arial" w:cs="Arial"/>
+          <w:sz w:val="28"/>
+          <w:szCs w:val="28"/>
+        </w:rPr>
+      </w:pPr>
+      <w:r>
+        <w:rPr>
+          <w:rFonts w:ascii="Arial" w:hAnsi="Arial" w:cs="Arial"/>
+          <w:sz w:val="28"/>
+          <w:szCs w:val="28"/>
+        </w:rPr>
+        <w:lastRenderedPageBreak/>
+        <w:t>La ristrutturazione completa del class diagram ha portato (come c’era da aspettarsi) alla obbligatoria aggiunta di attributi di foreign key per istanziare le associazioni che hanno sostituito le specializzazioni</w:t>
+      </w:r>
+    </w:p>
+    <w:p>
+      <w:pPr>
+        <w:rPr>
+          <w:rFonts w:ascii="Arial" w:hAnsi="Arial" w:cs="Arial"/>
+          <w:sz w:val="28"/>
+          <w:szCs w:val="28"/>
+        </w:rPr>
+      </w:pPr>
+      <w:r>
+        <w:rPr>
+          <w:rFonts w:ascii="Arial" w:hAnsi="Arial" w:cs="Arial"/>
+          <w:sz w:val="28"/>
+          <w:szCs w:val="28"/>
+        </w:rPr>
+        <w:t>Infine per quanto riguarda la classe creatasi “Residenza”, gli attributi che la compongono son i campi strutturati precedentemente definiti, con l’aggiunta di una chiave surrogata per avere una primary key a cui associarsi dalla classe “Location”.</w:t>
+      </w:r>
+    </w:p>
+    <w:p>
+      <w:pPr>
+        <w:rPr>
+          <w:rFonts w:ascii="Arial" w:hAnsi="Arial" w:cs="Arial"/>
+          <w:sz w:val="28"/>
+          <w:szCs w:val="28"/>
+        </w:rPr>
+      </w:pPr>
+      <w:r>
+        <w:rPr>
+          <w:rFonts w:ascii="Arial" w:hAnsi="Arial" w:cs="Arial"/>
+          <w:noProof/>
+          <w:sz w:val="28"/>
+          <w:szCs w:val="28"/>
+        </w:rPr>
+        <w:drawing>
+          <wp:inline distT="0" distB="0" distL="0" distR="0" wp14:anchorId="61AF8562" wp14:editId="26AF0CCD">
+            <wp:extent cx="6120130" cy="3813175"/>
+            <wp:effectExtent l="0" t="0" r="0" b="0"/>
+            <wp:docPr id="3" name="Immagine 3"/>
+            <wp:cNvGraphicFramePr>
+              <a:graphicFrameLocks xmlns:a="http://schemas.openxmlformats.org/drawingml/2006/main" noChangeAspect="1"/>
+            </wp:cNvGraphicFramePr>
+            <a:graphic xmlns:a="http://schemas.openxmlformats.org/drawingml/2006/main">
+              <a:graphicData uri="http://schemas.openxmlformats.org/drawingml/2006/picture">
+                <pic:pic xmlns:pic="http://schemas.openxmlformats.org/drawingml/2006/picture">
+                  <pic:nvPicPr>
+                    <pic:cNvPr id="3" name="Immagine.png"/>
+                    <pic:cNvPicPr/>
+                  </pic:nvPicPr>
+                  <pic:blipFill>
+                    <a:blip r:embed="rId10">
+                      <a:extLst>
+                        <a:ext uri="{28A0092B-C50C-407E-A947-70E740481C1C}">
+                          <a14:useLocalDpi xmlns:a14="http://schemas.microsoft.com/office/drawing/2010/main" val="0"/>
+                        </a:ext>
+                      </a:extLst>
+                    </a:blip>
+                    <a:stretch>
+                      <a:fillRect/>
+                    </a:stretch>
+                  </pic:blipFill>
+                  <pic:spPr>
+                    <a:xfrm>
+                      <a:off x="0" y="0"/>
+                      <a:ext cx="6120130" cy="3813175"/>
+                    </a:xfrm>
+                    <a:prstGeom prst="rect">
+                      <a:avLst/>
+                    </a:prstGeom>
+                  </pic:spPr>
+                </pic:pic>
+              </a:graphicData>
+            </a:graphic>
+          </wp:inline>
+        </w:drawing>
+      </w:r>
+    </w:p>
+    <w:p>
+      <w:pPr>
+        <w:rPr>
+          <w:rFonts w:ascii="Arial" w:hAnsi="Arial" w:cs="Arial"/>
+          <w:sz w:val="28"/>
+          <w:szCs w:val="28"/>
+        </w:rPr>
+      </w:pPr>
+      <w:r>
+        <w:rPr>
+          <w:rFonts w:ascii="Arial" w:hAnsi="Arial" w:cs="Arial"/>
+          <w:sz w:val="28"/>
+          <w:szCs w:val="28"/>
+        </w:rPr>
+        <w:t xml:space="preserve">Le “X” rosse rappresentano </w:t>
+      </w:r>
+      <w:r>
+        <w:rPr>
+          <w:rFonts w:ascii="Arial" w:hAnsi="Arial" w:cs="Arial"/>
+          <w:sz w:val="28"/>
+          <w:szCs w:val="28"/>
+        </w:rPr>
+        <w:t>ciò che nel class diagram (ristrutturato) non apparirà.</w:t>
+      </w:r>
+      <w:bookmarkStart w:id="0" w:name="_GoBack"/>
+      <w:bookmarkEnd w:id="0"/>
+    </w:p>
     <w:sectPr>
+      <w:footerReference w:type="default" r:id="rId11"/>
       <w:pgSz w:w="11906" w:h="16838"/>
       <w:pgMar w:top="1417" w:right="1134" w:bottom="1134" w:left="1134" w:header="708" w:footer="708" w:gutter="0"/>
       <w:cols w:space="708"/>
@@ -372,6 +1351,567 @@
     </w:sectPr>
   </w:body>
 </w:document>
+</file>
+
+<file path=word/endnotes.xml><?xml version="1.0" encoding="utf-8"?>
+<w:endnotes xmlns:wpc="http://schemas.microsoft.com/office/word/2010/wordprocessingCanvas" xmlns:cx="http://schemas.microsoft.com/office/drawing/2014/chartex" xmlns:cx1="http://schemas.microsoft.com/office/drawing/2015/9/8/chartex" xmlns:cx2="http://schemas.microsoft.com/office/drawing/2015/10/21/chartex" xmlns:cx3="http://schemas.microsoft.com/office/drawing/2016/5/9/chartex" xmlns:cx4="http://schemas.microsoft.com/office/drawing/2016/5/10/chartex" xmlns:cx5="http://schemas.microsoft.com/office/drawing/2016/5/11/chartex" xmlns:cx6="http://schemas.microsoft.com/office/drawing/2016/5/12/chartex" xmlns:cx7="http://schemas.microsoft.com/office/drawing/2016/5/13/chartex" xmlns:cx8="http://schemas.microsoft.com/office/drawing/2016/5/14/chartex" xmlns:mc="http://schemas.openxmlformats.org/markup-compatibility/2006" xmlns:aink="http://schemas.microsoft.com/office/drawing/2016/ink" xmlns:am3d="http://schemas.microsoft.com/office/drawing/2017/model3d" xmlns:o="urn:schemas-microsoft-com:office:office" xmlns:r="http://schemas.openxmlformats.org/officeDocument/2006/relationships" xmlns:m="http://schemas.openxmlformats.org/officeDocument/2006/math" xmlns:v="urn:schemas-microsoft-com:vml" xmlns:wp14="http://schemas.microsoft.com/office/word/2010/wordprocessingDrawing" xmlns:wp="http://schemas.openxmlformats.org/drawingml/2006/wordprocessingDrawing" xmlns:w10="urn:schemas-microsoft-com:office:word" xmlns:w="http://schemas.openxmlformats.org/wordprocessingml/2006/main" xmlns:w14="http://schemas.microsoft.com/office/word/2010/wordml" xmlns:w15="http://schemas.microsoft.com/office/word/2012/wordml" xmlns:w16cid="http://schemas.microsoft.com/office/word/2016/wordml/cid" xmlns:w16se="http://schemas.microsoft.com/office/word/2015/wordml/symex" xmlns:wpg="http://schemas.microsoft.com/office/word/2010/wordprocessingGroup" xmlns:wpi="http://schemas.microsoft.com/office/word/2010/wordprocessingInk" xmlns:wne="http://schemas.microsoft.com/office/word/2006/wordml" xmlns:wps="http://schemas.microsoft.com/office/word/2010/wordprocessingShape" mc:Ignorable="w14 w15 w16se w16cid wp14">
+  <w:endnote w:type="separator" w:id="-1">
+    <w:p>
+      <w:pPr>
+        <w:spacing w:after="0" w:line="240" w:lineRule="auto"/>
+      </w:pPr>
+      <w:r>
+        <w:separator/>
+      </w:r>
+    </w:p>
+  </w:endnote>
+  <w:endnote w:type="continuationSeparator" w:id="0">
+    <w:p>
+      <w:pPr>
+        <w:spacing w:after="0" w:line="240" w:lineRule="auto"/>
+      </w:pPr>
+      <w:r>
+        <w:continuationSeparator/>
+      </w:r>
+    </w:p>
+  </w:endnote>
+</w:endnotes>
+</file>
+
+<file path=word/footer1.xml><?xml version="1.0" encoding="utf-8"?>
+<w:ftr xmlns:wpc="http://schemas.microsoft.com/office/word/2010/wordprocessingCanvas" xmlns:cx="http://schemas.microsoft.com/office/drawing/2014/chartex" xmlns:cx1="http://schemas.microsoft.com/office/drawing/2015/9/8/chartex" xmlns:cx2="http://schemas.microsoft.com/office/drawing/2015/10/21/chartex" xmlns:cx3="http://schemas.microsoft.com/office/drawing/2016/5/9/chartex" xmlns:cx4="http://schemas.microsoft.com/office/drawing/2016/5/10/chartex" xmlns:cx5="http://schemas.microsoft.com/office/drawing/2016/5/11/chartex" xmlns:cx6="http://schemas.microsoft.com/office/drawing/2016/5/12/chartex" xmlns:cx7="http://schemas.microsoft.com/office/drawing/2016/5/13/chartex" xmlns:cx8="http://schemas.microsoft.com/office/drawing/2016/5/14/chartex" xmlns:mc="http://schemas.openxmlformats.org/markup-compatibility/2006" xmlns:aink="http://schemas.microsoft.com/office/drawing/2016/ink" xmlns:am3d="http://schemas.microsoft.com/office/drawing/2017/model3d" xmlns:o="urn:schemas-microsoft-com:office:office" xmlns:r="http://schemas.openxmlformats.org/officeDocument/2006/relationships" xmlns:m="http://schemas.openxmlformats.org/officeDocument/2006/math" xmlns:v="urn:schemas-microsoft-com:vml" xmlns:wp14="http://schemas.microsoft.com/office/word/2010/wordprocessingDrawing" xmlns:wp="http://schemas.openxmlformats.org/drawingml/2006/wordprocessingDrawing" xmlns:w10="urn:schemas-microsoft-com:office:word" xmlns:w="http://schemas.openxmlformats.org/wordprocessingml/2006/main" xmlns:w14="http://schemas.microsoft.com/office/word/2010/wordml" xmlns:w15="http://schemas.microsoft.com/office/word/2012/wordml" xmlns:w16cid="http://schemas.microsoft.com/office/word/2016/wordml/cid" xmlns:w16se="http://schemas.microsoft.com/office/word/2015/wordml/symex" xmlns:wpg="http://schemas.microsoft.com/office/word/2010/wordprocessingGroup" xmlns:wpi="http://schemas.microsoft.com/office/word/2010/wordprocessingInk" xmlns:wne="http://schemas.microsoft.com/office/word/2006/wordml" xmlns:wps="http://schemas.microsoft.com/office/word/2010/wordprocessingShape" mc:Ignorable="w14 w15 w16se w16cid wp14">
+  <w:sdt>
+    <w:sdtPr>
+      <w:id w:val="810211353"/>
+      <w:docPartObj>
+        <w:docPartGallery w:val="Page Numbers (Bottom of Page)"/>
+        <w:docPartUnique/>
+      </w:docPartObj>
+    </w:sdtPr>
+    <w:sdtContent>
+      <w:p>
+        <w:pPr>
+          <w:pStyle w:val="Pidipagina"/>
+          <w:jc w:val="center"/>
+        </w:pPr>
+        <w:r>
+          <w:fldChar w:fldCharType="begin"/>
+        </w:r>
+        <w:r>
+          <w:instrText>PAGE   \* MERGEFORMAT</w:instrText>
+        </w:r>
+        <w:r>
+          <w:fldChar w:fldCharType="separate"/>
+        </w:r>
+        <w:r>
+          <w:t>2</w:t>
+        </w:r>
+        <w:r>
+          <w:fldChar w:fldCharType="end"/>
+        </w:r>
+      </w:p>
+    </w:sdtContent>
+  </w:sdt>
+  <w:p>
+    <w:pPr>
+      <w:pStyle w:val="Pidipagina"/>
+    </w:pPr>
+  </w:p>
+</w:ftr>
+</file>
+
+<file path=word/footnotes.xml><?xml version="1.0" encoding="utf-8"?>
+<w:footnotes xmlns:wpc="http://schemas.microsoft.com/office/word/2010/wordprocessingCanvas" xmlns:cx="http://schemas.microsoft.com/office/drawing/2014/chartex" xmlns:cx1="http://schemas.microsoft.com/office/drawing/2015/9/8/chartex" xmlns:cx2="http://schemas.microsoft.com/office/drawing/2015/10/21/chartex" xmlns:cx3="http://schemas.microsoft.com/office/drawing/2016/5/9/chartex" xmlns:cx4="http://schemas.microsoft.com/office/drawing/2016/5/10/chartex" xmlns:cx5="http://schemas.microsoft.com/office/drawing/2016/5/11/chartex" xmlns:cx6="http://schemas.microsoft.com/office/drawing/2016/5/12/chartex" xmlns:cx7="http://schemas.microsoft.com/office/drawing/2016/5/13/chartex" xmlns:cx8="http://schemas.microsoft.com/office/drawing/2016/5/14/chartex" xmlns:mc="http://schemas.openxmlformats.org/markup-compatibility/2006" xmlns:aink="http://schemas.microsoft.com/office/drawing/2016/ink" xmlns:am3d="http://schemas.microsoft.com/office/drawing/2017/model3d" xmlns:o="urn:schemas-microsoft-com:office:office" xmlns:r="http://schemas.openxmlformats.org/officeDocument/2006/relationships" xmlns:m="http://schemas.openxmlformats.org/officeDocument/2006/math" xmlns:v="urn:schemas-microsoft-com:vml" xmlns:wp14="http://schemas.microsoft.com/office/word/2010/wordprocessingDrawing" xmlns:wp="http://schemas.openxmlformats.org/drawingml/2006/wordprocessingDrawing" xmlns:w10="urn:schemas-microsoft-com:office:word" xmlns:w="http://schemas.openxmlformats.org/wordprocessingml/2006/main" xmlns:w14="http://schemas.microsoft.com/office/word/2010/wordml" xmlns:w15="http://schemas.microsoft.com/office/word/2012/wordml" xmlns:w16cid="http://schemas.microsoft.com/office/word/2016/wordml/cid" xmlns:w16se="http://schemas.microsoft.com/office/word/2015/wordml/symex" xmlns:wpg="http://schemas.microsoft.com/office/word/2010/wordprocessingGroup" xmlns:wpi="http://schemas.microsoft.com/office/word/2010/wordprocessingInk" xmlns:wne="http://schemas.microsoft.com/office/word/2006/wordml" xmlns:wps="http://schemas.microsoft.com/office/word/2010/wordprocessingShape" mc:Ignorable="w14 w15 w16se w16cid wp14">
+  <w:footnote w:type="separator" w:id="-1">
+    <w:p>
+      <w:pPr>
+        <w:spacing w:after="0" w:line="240" w:lineRule="auto"/>
+      </w:pPr>
+      <w:r>
+        <w:separator/>
+      </w:r>
+    </w:p>
+  </w:footnote>
+  <w:footnote w:type="continuationSeparator" w:id="0">
+    <w:p>
+      <w:pPr>
+        <w:spacing w:after="0" w:line="240" w:lineRule="auto"/>
+      </w:pPr>
+      <w:r>
+        <w:continuationSeparator/>
+      </w:r>
+    </w:p>
+  </w:footnote>
+</w:footnotes>
+</file>
+
+<file path=word/numbering.xml><?xml version="1.0" encoding="utf-8"?>
+<w:numbering xmlns:wpc="http://schemas.microsoft.com/office/word/2010/wordprocessingCanvas" xmlns:cx="http://schemas.microsoft.com/office/drawing/2014/chartex" xmlns:cx1="http://schemas.microsoft.com/office/drawing/2015/9/8/chartex" xmlns:cx2="http://schemas.microsoft.com/office/drawing/2015/10/21/chartex" xmlns:cx3="http://schemas.microsoft.com/office/drawing/2016/5/9/chartex" xmlns:cx4="http://schemas.microsoft.com/office/drawing/2016/5/10/chartex" xmlns:cx5="http://schemas.microsoft.com/office/drawing/2016/5/11/chartex" xmlns:cx6="http://schemas.microsoft.com/office/drawing/2016/5/12/chartex" xmlns:cx7="http://schemas.microsoft.com/office/drawing/2016/5/13/chartex" xmlns:cx8="http://schemas.microsoft.com/office/drawing/2016/5/14/chartex" xmlns:mc="http://schemas.openxmlformats.org/markup-compatibility/2006" xmlns:aink="http://schemas.microsoft.com/office/drawing/2016/ink" xmlns:am3d="http://schemas.microsoft.com/office/drawing/2017/model3d" xmlns:o="urn:schemas-microsoft-com:office:office" xmlns:r="http://schemas.openxmlformats.org/officeDocument/2006/relationships" xmlns:m="http://schemas.openxmlformats.org/officeDocument/2006/math" xmlns:v="urn:schemas-microsoft-com:vml" xmlns:wp14="http://schemas.microsoft.com/office/word/2010/wordprocessingDrawing" xmlns:wp="http://schemas.openxmlformats.org/drawingml/2006/wordprocessingDrawing" xmlns:w10="urn:schemas-microsoft-com:office:word" xmlns:w="http://schemas.openxmlformats.org/wordprocessingml/2006/main" xmlns:w14="http://schemas.microsoft.com/office/word/2010/wordml" xmlns:w15="http://schemas.microsoft.com/office/word/2012/wordml" xmlns:w16cid="http://schemas.microsoft.com/office/word/2016/wordml/cid" xmlns:w16se="http://schemas.microsoft.com/office/word/2015/wordml/symex" xmlns:wpg="http://schemas.microsoft.com/office/word/2010/wordprocessingGroup" xmlns:wpi="http://schemas.microsoft.com/office/word/2010/wordprocessingInk" xmlns:wne="http://schemas.microsoft.com/office/word/2006/wordml" xmlns:wps="http://schemas.microsoft.com/office/word/2010/wordprocessingShape" mc:Ignorable="w14 w15 w16se w16cid wp14">
+  <w:abstractNum w:abstractNumId="0" w15:restartNumberingAfterBreak="0">
+    <w:nsid w:val="02CD2F51"/>
+    <w:multiLevelType w:val="hybridMultilevel"/>
+    <w:tmpl w:val="F2D21D28"/>
+    <w:lvl w:ilvl="0" w:tplc="04100001">
+      <w:start w:val="1"/>
+      <w:numFmt w:val="bullet"/>
+      <w:lvlText w:val=""/>
+      <w:lvlJc w:val="left"/>
+      <w:pPr>
+        <w:ind w:left="720" w:hanging="360"/>
+      </w:pPr>
+      <w:rPr>
+        <w:rFonts w:ascii="Symbol" w:hAnsi="Symbol" w:hint="default"/>
+      </w:rPr>
+    </w:lvl>
+    <w:lvl w:ilvl="1" w:tplc="04100003" w:tentative="1">
+      <w:start w:val="1"/>
+      <w:numFmt w:val="bullet"/>
+      <w:lvlText w:val="o"/>
+      <w:lvlJc w:val="left"/>
+      <w:pPr>
+        <w:ind w:left="1440" w:hanging="360"/>
+      </w:pPr>
+      <w:rPr>
+        <w:rFonts w:ascii="Courier New" w:hAnsi="Courier New" w:cs="Courier New" w:hint="default"/>
+      </w:rPr>
+    </w:lvl>
+    <w:lvl w:ilvl="2" w:tplc="04100005" w:tentative="1">
+      <w:start w:val="1"/>
+      <w:numFmt w:val="bullet"/>
+      <w:lvlText w:val=""/>
+      <w:lvlJc w:val="left"/>
+      <w:pPr>
+        <w:ind w:left="2160" w:hanging="360"/>
+      </w:pPr>
+      <w:rPr>
+        <w:rFonts w:ascii="Wingdings" w:hAnsi="Wingdings" w:hint="default"/>
+      </w:rPr>
+    </w:lvl>
+    <w:lvl w:ilvl="3" w:tplc="04100001" w:tentative="1">
+      <w:start w:val="1"/>
+      <w:numFmt w:val="bullet"/>
+      <w:lvlText w:val=""/>
+      <w:lvlJc w:val="left"/>
+      <w:pPr>
+        <w:ind w:left="2880" w:hanging="360"/>
+      </w:pPr>
+      <w:rPr>
+        <w:rFonts w:ascii="Symbol" w:hAnsi="Symbol" w:hint="default"/>
+      </w:rPr>
+    </w:lvl>
+    <w:lvl w:ilvl="4" w:tplc="04100003" w:tentative="1">
+      <w:start w:val="1"/>
+      <w:numFmt w:val="bullet"/>
+      <w:lvlText w:val="o"/>
+      <w:lvlJc w:val="left"/>
+      <w:pPr>
+        <w:ind w:left="3600" w:hanging="360"/>
+      </w:pPr>
+      <w:rPr>
+        <w:rFonts w:ascii="Courier New" w:hAnsi="Courier New" w:cs="Courier New" w:hint="default"/>
+      </w:rPr>
+    </w:lvl>
+    <w:lvl w:ilvl="5" w:tplc="04100005" w:tentative="1">
+      <w:start w:val="1"/>
+      <w:numFmt w:val="bullet"/>
+      <w:lvlText w:val=""/>
+      <w:lvlJc w:val="left"/>
+      <w:pPr>
+        <w:ind w:left="4320" w:hanging="360"/>
+      </w:pPr>
+      <w:rPr>
+        <w:rFonts w:ascii="Wingdings" w:hAnsi="Wingdings" w:hint="default"/>
+      </w:rPr>
+    </w:lvl>
+    <w:lvl w:ilvl="6" w:tplc="04100001" w:tentative="1">
+      <w:start w:val="1"/>
+      <w:numFmt w:val="bullet"/>
+      <w:lvlText w:val=""/>
+      <w:lvlJc w:val="left"/>
+      <w:pPr>
+        <w:ind w:left="5040" w:hanging="360"/>
+      </w:pPr>
+      <w:rPr>
+        <w:rFonts w:ascii="Symbol" w:hAnsi="Symbol" w:hint="default"/>
+      </w:rPr>
+    </w:lvl>
+    <w:lvl w:ilvl="7" w:tplc="04100003" w:tentative="1">
+      <w:start w:val="1"/>
+      <w:numFmt w:val="bullet"/>
+      <w:lvlText w:val="o"/>
+      <w:lvlJc w:val="left"/>
+      <w:pPr>
+        <w:ind w:left="5760" w:hanging="360"/>
+      </w:pPr>
+      <w:rPr>
+        <w:rFonts w:ascii="Courier New" w:hAnsi="Courier New" w:cs="Courier New" w:hint="default"/>
+      </w:rPr>
+    </w:lvl>
+    <w:lvl w:ilvl="8" w:tplc="04100005" w:tentative="1">
+      <w:start w:val="1"/>
+      <w:numFmt w:val="bullet"/>
+      <w:lvlText w:val=""/>
+      <w:lvlJc w:val="left"/>
+      <w:pPr>
+        <w:ind w:left="6480" w:hanging="360"/>
+      </w:pPr>
+      <w:rPr>
+        <w:rFonts w:ascii="Wingdings" w:hAnsi="Wingdings" w:hint="default"/>
+      </w:rPr>
+    </w:lvl>
+  </w:abstractNum>
+  <w:abstractNum w:abstractNumId="1" w15:restartNumberingAfterBreak="0">
+    <w:nsid w:val="02FF1689"/>
+    <w:multiLevelType w:val="hybridMultilevel"/>
+    <w:tmpl w:val="6C5459F2"/>
+    <w:lvl w:ilvl="0" w:tplc="04100001">
+      <w:start w:val="1"/>
+      <w:numFmt w:val="bullet"/>
+      <w:lvlText w:val=""/>
+      <w:lvlJc w:val="left"/>
+      <w:pPr>
+        <w:ind w:left="720" w:hanging="360"/>
+      </w:pPr>
+      <w:rPr>
+        <w:rFonts w:ascii="Symbol" w:hAnsi="Symbol" w:hint="default"/>
+      </w:rPr>
+    </w:lvl>
+    <w:lvl w:ilvl="1" w:tplc="04100003" w:tentative="1">
+      <w:start w:val="1"/>
+      <w:numFmt w:val="bullet"/>
+      <w:lvlText w:val="o"/>
+      <w:lvlJc w:val="left"/>
+      <w:pPr>
+        <w:ind w:left="1440" w:hanging="360"/>
+      </w:pPr>
+      <w:rPr>
+        <w:rFonts w:ascii="Courier New" w:hAnsi="Courier New" w:cs="Courier New" w:hint="default"/>
+      </w:rPr>
+    </w:lvl>
+    <w:lvl w:ilvl="2" w:tplc="04100005" w:tentative="1">
+      <w:start w:val="1"/>
+      <w:numFmt w:val="bullet"/>
+      <w:lvlText w:val=""/>
+      <w:lvlJc w:val="left"/>
+      <w:pPr>
+        <w:ind w:left="2160" w:hanging="360"/>
+      </w:pPr>
+      <w:rPr>
+        <w:rFonts w:ascii="Wingdings" w:hAnsi="Wingdings" w:hint="default"/>
+      </w:rPr>
+    </w:lvl>
+    <w:lvl w:ilvl="3" w:tplc="04100001" w:tentative="1">
+      <w:start w:val="1"/>
+      <w:numFmt w:val="bullet"/>
+      <w:lvlText w:val=""/>
+      <w:lvlJc w:val="left"/>
+      <w:pPr>
+        <w:ind w:left="2880" w:hanging="360"/>
+      </w:pPr>
+      <w:rPr>
+        <w:rFonts w:ascii="Symbol" w:hAnsi="Symbol" w:hint="default"/>
+      </w:rPr>
+    </w:lvl>
+    <w:lvl w:ilvl="4" w:tplc="04100003" w:tentative="1">
+      <w:start w:val="1"/>
+      <w:numFmt w:val="bullet"/>
+      <w:lvlText w:val="o"/>
+      <w:lvlJc w:val="left"/>
+      <w:pPr>
+        <w:ind w:left="3600" w:hanging="360"/>
+      </w:pPr>
+      <w:rPr>
+        <w:rFonts w:ascii="Courier New" w:hAnsi="Courier New" w:cs="Courier New" w:hint="default"/>
+      </w:rPr>
+    </w:lvl>
+    <w:lvl w:ilvl="5" w:tplc="04100005" w:tentative="1">
+      <w:start w:val="1"/>
+      <w:numFmt w:val="bullet"/>
+      <w:lvlText w:val=""/>
+      <w:lvlJc w:val="left"/>
+      <w:pPr>
+        <w:ind w:left="4320" w:hanging="360"/>
+      </w:pPr>
+      <w:rPr>
+        <w:rFonts w:ascii="Wingdings" w:hAnsi="Wingdings" w:hint="default"/>
+      </w:rPr>
+    </w:lvl>
+    <w:lvl w:ilvl="6" w:tplc="04100001" w:tentative="1">
+      <w:start w:val="1"/>
+      <w:numFmt w:val="bullet"/>
+      <w:lvlText w:val=""/>
+      <w:lvlJc w:val="left"/>
+      <w:pPr>
+        <w:ind w:left="5040" w:hanging="360"/>
+      </w:pPr>
+      <w:rPr>
+        <w:rFonts w:ascii="Symbol" w:hAnsi="Symbol" w:hint="default"/>
+      </w:rPr>
+    </w:lvl>
+    <w:lvl w:ilvl="7" w:tplc="04100003" w:tentative="1">
+      <w:start w:val="1"/>
+      <w:numFmt w:val="bullet"/>
+      <w:lvlText w:val="o"/>
+      <w:lvlJc w:val="left"/>
+      <w:pPr>
+        <w:ind w:left="5760" w:hanging="360"/>
+      </w:pPr>
+      <w:rPr>
+        <w:rFonts w:ascii="Courier New" w:hAnsi="Courier New" w:cs="Courier New" w:hint="default"/>
+      </w:rPr>
+    </w:lvl>
+    <w:lvl w:ilvl="8" w:tplc="04100005" w:tentative="1">
+      <w:start w:val="1"/>
+      <w:numFmt w:val="bullet"/>
+      <w:lvlText w:val=""/>
+      <w:lvlJc w:val="left"/>
+      <w:pPr>
+        <w:ind w:left="6480" w:hanging="360"/>
+      </w:pPr>
+      <w:rPr>
+        <w:rFonts w:ascii="Wingdings" w:hAnsi="Wingdings" w:hint="default"/>
+      </w:rPr>
+    </w:lvl>
+  </w:abstractNum>
+  <w:abstractNum w:abstractNumId="2" w15:restartNumberingAfterBreak="0">
+    <w:nsid w:val="06C6014E"/>
+    <w:multiLevelType w:val="hybridMultilevel"/>
+    <w:tmpl w:val="90F0CC3C"/>
+    <w:lvl w:ilvl="0" w:tplc="04100001">
+      <w:start w:val="1"/>
+      <w:numFmt w:val="bullet"/>
+      <w:lvlText w:val=""/>
+      <w:lvlJc w:val="left"/>
+      <w:pPr>
+        <w:ind w:left="720" w:hanging="360"/>
+      </w:pPr>
+      <w:rPr>
+        <w:rFonts w:ascii="Symbol" w:hAnsi="Symbol" w:hint="default"/>
+      </w:rPr>
+    </w:lvl>
+    <w:lvl w:ilvl="1" w:tplc="04100003" w:tentative="1">
+      <w:start w:val="1"/>
+      <w:numFmt w:val="bullet"/>
+      <w:lvlText w:val="o"/>
+      <w:lvlJc w:val="left"/>
+      <w:pPr>
+        <w:ind w:left="1440" w:hanging="360"/>
+      </w:pPr>
+      <w:rPr>
+        <w:rFonts w:ascii="Courier New" w:hAnsi="Courier New" w:cs="Courier New" w:hint="default"/>
+      </w:rPr>
+    </w:lvl>
+    <w:lvl w:ilvl="2" w:tplc="04100005" w:tentative="1">
+      <w:start w:val="1"/>
+      <w:numFmt w:val="bullet"/>
+      <w:lvlText w:val=""/>
+      <w:lvlJc w:val="left"/>
+      <w:pPr>
+        <w:ind w:left="2160" w:hanging="360"/>
+      </w:pPr>
+      <w:rPr>
+        <w:rFonts w:ascii="Wingdings" w:hAnsi="Wingdings" w:hint="default"/>
+      </w:rPr>
+    </w:lvl>
+    <w:lvl w:ilvl="3" w:tplc="04100001" w:tentative="1">
+      <w:start w:val="1"/>
+      <w:numFmt w:val="bullet"/>
+      <w:lvlText w:val=""/>
+      <w:lvlJc w:val="left"/>
+      <w:pPr>
+        <w:ind w:left="2880" w:hanging="360"/>
+      </w:pPr>
+      <w:rPr>
+        <w:rFonts w:ascii="Symbol" w:hAnsi="Symbol" w:hint="default"/>
+      </w:rPr>
+    </w:lvl>
+    <w:lvl w:ilvl="4" w:tplc="04100003" w:tentative="1">
+      <w:start w:val="1"/>
+      <w:numFmt w:val="bullet"/>
+      <w:lvlText w:val="o"/>
+      <w:lvlJc w:val="left"/>
+      <w:pPr>
+        <w:ind w:left="3600" w:hanging="360"/>
+      </w:pPr>
+      <w:rPr>
+        <w:rFonts w:ascii="Courier New" w:hAnsi="Courier New" w:cs="Courier New" w:hint="default"/>
+      </w:rPr>
+    </w:lvl>
+    <w:lvl w:ilvl="5" w:tplc="04100005" w:tentative="1">
+      <w:start w:val="1"/>
+      <w:numFmt w:val="bullet"/>
+      <w:lvlText w:val=""/>
+      <w:lvlJc w:val="left"/>
+      <w:pPr>
+        <w:ind w:left="4320" w:hanging="360"/>
+      </w:pPr>
+      <w:rPr>
+        <w:rFonts w:ascii="Wingdings" w:hAnsi="Wingdings" w:hint="default"/>
+      </w:rPr>
+    </w:lvl>
+    <w:lvl w:ilvl="6" w:tplc="04100001" w:tentative="1">
+      <w:start w:val="1"/>
+      <w:numFmt w:val="bullet"/>
+      <w:lvlText w:val=""/>
+      <w:lvlJc w:val="left"/>
+      <w:pPr>
+        <w:ind w:left="5040" w:hanging="360"/>
+      </w:pPr>
+      <w:rPr>
+        <w:rFonts w:ascii="Symbol" w:hAnsi="Symbol" w:hint="default"/>
+      </w:rPr>
+    </w:lvl>
+    <w:lvl w:ilvl="7" w:tplc="04100003" w:tentative="1">
+      <w:start w:val="1"/>
+      <w:numFmt w:val="bullet"/>
+      <w:lvlText w:val="o"/>
+      <w:lvlJc w:val="left"/>
+      <w:pPr>
+        <w:ind w:left="5760" w:hanging="360"/>
+      </w:pPr>
+      <w:rPr>
+        <w:rFonts w:ascii="Courier New" w:hAnsi="Courier New" w:cs="Courier New" w:hint="default"/>
+      </w:rPr>
+    </w:lvl>
+    <w:lvl w:ilvl="8" w:tplc="04100005" w:tentative="1">
+      <w:start w:val="1"/>
+      <w:numFmt w:val="bullet"/>
+      <w:lvlText w:val=""/>
+      <w:lvlJc w:val="left"/>
+      <w:pPr>
+        <w:ind w:left="6480" w:hanging="360"/>
+      </w:pPr>
+      <w:rPr>
+        <w:rFonts w:ascii="Wingdings" w:hAnsi="Wingdings" w:hint="default"/>
+      </w:rPr>
+    </w:lvl>
+  </w:abstractNum>
+  <w:abstractNum w:abstractNumId="3" w15:restartNumberingAfterBreak="0">
+    <w:nsid w:val="5ABE6759"/>
+    <w:multiLevelType w:val="hybridMultilevel"/>
+    <w:tmpl w:val="375ABFFC"/>
+    <w:lvl w:ilvl="0" w:tplc="04100001">
+      <w:start w:val="1"/>
+      <w:numFmt w:val="bullet"/>
+      <w:lvlText w:val=""/>
+      <w:lvlJc w:val="left"/>
+      <w:pPr>
+        <w:ind w:left="720" w:hanging="360"/>
+      </w:pPr>
+      <w:rPr>
+        <w:rFonts w:ascii="Symbol" w:hAnsi="Symbol" w:hint="default"/>
+      </w:rPr>
+    </w:lvl>
+    <w:lvl w:ilvl="1" w:tplc="04100003" w:tentative="1">
+      <w:start w:val="1"/>
+      <w:numFmt w:val="bullet"/>
+      <w:lvlText w:val="o"/>
+      <w:lvlJc w:val="left"/>
+      <w:pPr>
+        <w:ind w:left="1440" w:hanging="360"/>
+      </w:pPr>
+      <w:rPr>
+        <w:rFonts w:ascii="Courier New" w:hAnsi="Courier New" w:cs="Courier New" w:hint="default"/>
+      </w:rPr>
+    </w:lvl>
+    <w:lvl w:ilvl="2" w:tplc="04100005" w:tentative="1">
+      <w:start w:val="1"/>
+      <w:numFmt w:val="bullet"/>
+      <w:lvlText w:val=""/>
+      <w:lvlJc w:val="left"/>
+      <w:pPr>
+        <w:ind w:left="2160" w:hanging="360"/>
+      </w:pPr>
+      <w:rPr>
+        <w:rFonts w:ascii="Wingdings" w:hAnsi="Wingdings" w:hint="default"/>
+      </w:rPr>
+    </w:lvl>
+    <w:lvl w:ilvl="3" w:tplc="04100001" w:tentative="1">
+      <w:start w:val="1"/>
+      <w:numFmt w:val="bullet"/>
+      <w:lvlText w:val=""/>
+      <w:lvlJc w:val="left"/>
+      <w:pPr>
+        <w:ind w:left="2880" w:hanging="360"/>
+      </w:pPr>
+      <w:rPr>
+        <w:rFonts w:ascii="Symbol" w:hAnsi="Symbol" w:hint="default"/>
+      </w:rPr>
+    </w:lvl>
+    <w:lvl w:ilvl="4" w:tplc="04100003" w:tentative="1">
+      <w:start w:val="1"/>
+      <w:numFmt w:val="bullet"/>
+      <w:lvlText w:val="o"/>
+      <w:lvlJc w:val="left"/>
+      <w:pPr>
+        <w:ind w:left="3600" w:hanging="360"/>
+      </w:pPr>
+      <w:rPr>
+        <w:rFonts w:ascii="Courier New" w:hAnsi="Courier New" w:cs="Courier New" w:hint="default"/>
+      </w:rPr>
+    </w:lvl>
+    <w:lvl w:ilvl="5" w:tplc="04100005" w:tentative="1">
+      <w:start w:val="1"/>
+      <w:numFmt w:val="bullet"/>
+      <w:lvlText w:val=""/>
+      <w:lvlJc w:val="left"/>
+      <w:pPr>
+        <w:ind w:left="4320" w:hanging="360"/>
+      </w:pPr>
+      <w:rPr>
+        <w:rFonts w:ascii="Wingdings" w:hAnsi="Wingdings" w:hint="default"/>
+      </w:rPr>
+    </w:lvl>
+    <w:lvl w:ilvl="6" w:tplc="04100001" w:tentative="1">
+      <w:start w:val="1"/>
+      <w:numFmt w:val="bullet"/>
+      <w:lvlText w:val=""/>
+      <w:lvlJc w:val="left"/>
+      <w:pPr>
+        <w:ind w:left="5040" w:hanging="360"/>
+      </w:pPr>
+      <w:rPr>
+        <w:rFonts w:ascii="Symbol" w:hAnsi="Symbol" w:hint="default"/>
+      </w:rPr>
+    </w:lvl>
+    <w:lvl w:ilvl="7" w:tplc="04100003" w:tentative="1">
+      <w:start w:val="1"/>
+      <w:numFmt w:val="bullet"/>
+      <w:lvlText w:val="o"/>
+      <w:lvlJc w:val="left"/>
+      <w:pPr>
+        <w:ind w:left="5760" w:hanging="360"/>
+      </w:pPr>
+      <w:rPr>
+        <w:rFonts w:ascii="Courier New" w:hAnsi="Courier New" w:cs="Courier New" w:hint="default"/>
+      </w:rPr>
+    </w:lvl>
+    <w:lvl w:ilvl="8" w:tplc="04100005" w:tentative="1">
+      <w:start w:val="1"/>
+      <w:numFmt w:val="bullet"/>
+      <w:lvlText w:val=""/>
+      <w:lvlJc w:val="left"/>
+      <w:pPr>
+        <w:ind w:left="6480" w:hanging="360"/>
+      </w:pPr>
+      <w:rPr>
+        <w:rFonts w:ascii="Wingdings" w:hAnsi="Wingdings" w:hint="default"/>
+      </w:rPr>
+    </w:lvl>
+  </w:abstractNum>
+  <w:num w:numId="1">
+    <w:abstractNumId w:val="3"/>
+  </w:num>
+  <w:num w:numId="2">
+    <w:abstractNumId w:val="2"/>
+  </w:num>
+  <w:num w:numId="3">
+    <w:abstractNumId w:val="0"/>
+  </w:num>
+  <w:num w:numId="4">
+    <w:abstractNumId w:val="1"/>
+  </w:num>
+</w:numbering>
 </file>
 
 <file path=word/styles.xml><?xml version="1.0" encoding="utf-8"?>
@@ -1414,6 +2954,61 @@
       <w:outlineLvl w:val="9"/>
     </w:pPr>
   </w:style>
+  <w:style w:type="paragraph" w:styleId="Paragrafoelenco">
+    <w:name w:val="List Paragraph"/>
+    <w:basedOn w:val="Normale"/>
+    <w:uiPriority w:val="34"/>
+    <w:qFormat/>
+    <w:rsid w:val="00D26C14"/>
+    <w:pPr>
+      <w:ind w:left="720"/>
+      <w:contextualSpacing/>
+    </w:pPr>
+  </w:style>
+  <w:style w:type="paragraph" w:styleId="Intestazione">
+    <w:name w:val="header"/>
+    <w:basedOn w:val="Normale"/>
+    <w:link w:val="IntestazioneCarattere"/>
+    <w:uiPriority w:val="99"/>
+    <w:unhideWhenUsed/>
+    <w:rsid w:val="00C47624"/>
+    <w:pPr>
+      <w:tabs>
+        <w:tab w:val="center" w:pos="4819"/>
+        <w:tab w:val="right" w:pos="9638"/>
+      </w:tabs>
+      <w:spacing w:after="0" w:line="240" w:lineRule="auto"/>
+    </w:pPr>
+  </w:style>
+  <w:style w:type="character" w:customStyle="1" w:styleId="IntestazioneCarattere">
+    <w:name w:val="Intestazione Carattere"/>
+    <w:basedOn w:val="Carpredefinitoparagrafo"/>
+    <w:link w:val="Intestazione"/>
+    <w:uiPriority w:val="99"/>
+    <w:rsid w:val="00C47624"/>
+  </w:style>
+  <w:style w:type="paragraph" w:styleId="Pidipagina">
+    <w:name w:val="footer"/>
+    <w:basedOn w:val="Normale"/>
+    <w:link w:val="PidipaginaCarattere"/>
+    <w:uiPriority w:val="99"/>
+    <w:unhideWhenUsed/>
+    <w:rsid w:val="00C47624"/>
+    <w:pPr>
+      <w:tabs>
+        <w:tab w:val="center" w:pos="4819"/>
+        <w:tab w:val="right" w:pos="9638"/>
+      </w:tabs>
+      <w:spacing w:after="0" w:line="240" w:lineRule="auto"/>
+    </w:pPr>
+  </w:style>
+  <w:style w:type="character" w:customStyle="1" w:styleId="PidipaginaCarattere">
+    <w:name w:val="Piè di pagina Carattere"/>
+    <w:basedOn w:val="Carpredefinitoparagrafo"/>
+    <w:link w:val="Pidipagina"/>
+    <w:uiPriority w:val="99"/>
+    <w:rsid w:val="00C47624"/>
+  </w:style>
 </w:styles>
 </file>
 
@@ -1710,4 +3305,16 @@
     </a:ext>
   </a:extLst>
 </a:theme>
+</file>
+
+<file path=customXml/item1.xml><?xml version="1.0" encoding="utf-8"?>
+<b:Sources xmlns:b="http://schemas.openxmlformats.org/officeDocument/2006/bibliography" xmlns="http://schemas.openxmlformats.org/officeDocument/2006/bibliography" SelectedStyle="\APASixthEditionOfficeOnline.xsl" StyleName="APA" Version="6"/>
+</file>
+
+<file path=customXml/itemProps1.xml><?xml version="1.0" encoding="utf-8"?>
+<ds:datastoreItem xmlns:ds="http://schemas.openxmlformats.org/officeDocument/2006/customXml" ds:itemID="{4F47E59E-F5C0-4BDE-B8FB-6C5C49F3489A}">
+  <ds:schemaRefs>
+    <ds:schemaRef ds:uri="http://schemas.openxmlformats.org/officeDocument/2006/bibliography"/>
+  </ds:schemaRefs>
+</ds:datastoreItem>
 </file>
</xml_diff>